<commit_message>
Documentation update.  Updated links, fixed some spelling issues in previous commit, added version information
</commit_message>
<xml_diff>
--- a/documents/Architecture.docx
+++ b/documents/Architecture.docx
@@ -17,17 +17,7 @@
           <w:szCs w:val="48"/>
           <w:u w:val="single"/>
         </w:rPr>
-        <w:t xml:space="preserve">Robobulls </w:t>
-      </w:r>
-      <w:r>
-        <w:rPr>
-          <w:b/>
-          <w:color w:val="274E13"/>
-          <w:sz w:val="48"/>
-          <w:szCs w:val="48"/>
-          <w:u w:val="single"/>
-        </w:rPr>
-        <w:t>Architecture Guide</w:t>
+        <w:t>Robobulls Architecture Guide</w:t>
       </w:r>
     </w:p>
     <w:p>
@@ -58,15 +48,7 @@
           <w:sz w:val="24"/>
           <w:szCs w:val="24"/>
         </w:rPr>
-        <w:t xml:space="preserve">This document details </w:t>
-      </w:r>
-      <w:r>
-        <w:rPr>
-          <w:color w:val="274E13"/>
-          <w:sz w:val="24"/>
-          <w:szCs w:val="24"/>
-        </w:rPr>
-        <w:t>the internal architecture of the Robobulls codebase.</w:t>
+        <w:t>This document details the internal architecture of the Robobulls codebase.</w:t>
       </w:r>
     </w:p>
     <w:p>
@@ -80,7 +62,8 @@
       </w:pPr>
       <w:r>
         <w:rPr>
-          <w:color w:val="000000"/>
+          <w:sz w:val="24"/>
+          <w:szCs w:val="24"/>
         </w:rPr>
       </w:r>
     </w:p>
@@ -95,7 +78,8 @@
       </w:pPr>
       <w:r>
         <w:rPr>
-          <w:color w:val="000000"/>
+          <w:sz w:val="24"/>
+          <w:szCs w:val="24"/>
         </w:rPr>
       </w:r>
     </w:p>
@@ -110,7 +94,8 @@
       </w:pPr>
       <w:r>
         <w:rPr>
-          <w:color w:val="000000"/>
+          <w:sz w:val="24"/>
+          <w:szCs w:val="24"/>
         </w:rPr>
       </w:r>
     </w:p>
@@ -128,7 +113,13 @@
         </w:rPr>
       </w:pPr>
       <w:r>
-        <w:rPr/>
+        <w:rPr>
+          <w:b/>
+          <w:color w:val="7F6000"/>
+          <w:sz w:val="28"/>
+          <w:szCs w:val="28"/>
+          <w:u w:val="single"/>
+        </w:rPr>
         <w:drawing>
           <wp:anchor behindDoc="0" distT="0" distB="0" distL="0" distR="0" simplePos="0" locked="0" layoutInCell="1" allowOverlap="1" relativeHeight="2">
             <wp:simplePos x="0" y="0"/>
@@ -190,7 +181,13 @@
         </w:rPr>
       </w:pPr>
       <w:r>
-        <w:rPr/>
+        <w:rPr>
+          <w:b/>
+          <w:color w:val="7F6000"/>
+          <w:sz w:val="28"/>
+          <w:szCs w:val="28"/>
+          <w:u w:val="single"/>
+        </w:rPr>
       </w:r>
     </w:p>
     <w:p>
@@ -207,21 +204,20 @@
         </w:rPr>
       </w:pPr>
       <w:r>
-        <w:rPr/>
+        <w:rPr>
+          <w:b/>
+          <w:color w:val="7F6000"/>
+          <w:sz w:val="28"/>
+          <w:szCs w:val="28"/>
+          <w:u w:val="single"/>
+        </w:rPr>
       </w:r>
     </w:p>
     <w:p>
       <w:pPr>
         <w:pStyle w:val="Normal"/>
         <w:spacing w:before="0" w:after="0"/>
-        <w:rPr>
-          <w:b/>
-          <w:b/>
-          <w:color w:val="7F6000"/>
-          <w:sz w:val="28"/>
-          <w:szCs w:val="28"/>
-          <w:u w:val="single"/>
-        </w:rPr>
+        <w:rPr/>
       </w:pPr>
       <w:r>
         <w:rPr/>
@@ -291,7 +287,6 @@
     <w:rPrDefault>
       <w:rPr>
         <w:rFonts w:ascii="Arial" w:hAnsi="Arial" w:eastAsia="Arial" w:cs="Arial"/>
-        <w:sz w:val="22"/>
         <w:szCs w:val="22"/>
         <w:lang w:val="en" w:eastAsia="zh-CN" w:bidi="hi-IN"/>
       </w:rPr>
@@ -305,11 +300,13 @@
     <w:qFormat/>
     <w:pPr>
       <w:widowControl w:val="false"/>
+      <w:bidi w:val="0"/>
       <w:spacing w:lineRule="auto" w:line="276"/>
+      <w:jc w:val="left"/>
     </w:pPr>
     <w:rPr>
       <w:rFonts w:ascii="Arial" w:hAnsi="Arial" w:eastAsia="Arial" w:cs="Arial"/>
-      <w:color w:val="auto"/>
+      <w:color w:val="00000A"/>
       <w:kern w:val="0"/>
       <w:sz w:val="22"/>
       <w:szCs w:val="22"/>
@@ -318,99 +315,119 @@
   </w:style>
   <w:style w:type="paragraph" w:styleId="Heading1">
     <w:name w:val="Heading 1"/>
-    <w:basedOn w:val="Normal1"/>
     <w:next w:val="Normal"/>
     <w:qFormat/>
     <w:pPr>
       <w:keepNext w:val="true"/>
       <w:keepLines/>
+      <w:widowControl w:val="false"/>
       <w:spacing w:lineRule="auto" w:line="240" w:before="400" w:after="120"/>
     </w:pPr>
     <w:rPr>
+      <w:rFonts w:ascii="Arial" w:hAnsi="Arial" w:eastAsia="Arial" w:cs="Arial"/>
+      <w:color w:val="auto"/>
+      <w:kern w:val="0"/>
       <w:sz w:val="40"/>
       <w:szCs w:val="40"/>
+      <w:lang w:val="en" w:eastAsia="zh-CN" w:bidi="hi-IN"/>
     </w:rPr>
   </w:style>
   <w:style w:type="paragraph" w:styleId="Heading2">
     <w:name w:val="Heading 2"/>
-    <w:basedOn w:val="Normal1"/>
     <w:next w:val="Normal"/>
     <w:qFormat/>
     <w:pPr>
       <w:keepNext w:val="true"/>
       <w:keepLines/>
+      <w:widowControl w:val="false"/>
       <w:spacing w:lineRule="auto" w:line="240" w:before="360" w:after="120"/>
     </w:pPr>
     <w:rPr>
+      <w:rFonts w:ascii="Arial" w:hAnsi="Arial" w:eastAsia="Arial" w:cs="Arial"/>
       <w:b w:val="false"/>
+      <w:color w:val="auto"/>
+      <w:kern w:val="0"/>
       <w:sz w:val="32"/>
       <w:szCs w:val="32"/>
+      <w:lang w:val="en" w:eastAsia="zh-CN" w:bidi="hi-IN"/>
     </w:rPr>
   </w:style>
   <w:style w:type="paragraph" w:styleId="Heading3">
     <w:name w:val="Heading 3"/>
-    <w:basedOn w:val="Normal1"/>
     <w:next w:val="Normal"/>
     <w:qFormat/>
     <w:pPr>
       <w:keepNext w:val="true"/>
       <w:keepLines/>
+      <w:widowControl w:val="false"/>
       <w:spacing w:lineRule="auto" w:line="240" w:before="320" w:after="80"/>
     </w:pPr>
     <w:rPr>
+      <w:rFonts w:ascii="Arial" w:hAnsi="Arial" w:eastAsia="Arial" w:cs="Arial"/>
       <w:b w:val="false"/>
       <w:color w:val="434343"/>
+      <w:kern w:val="0"/>
       <w:sz w:val="28"/>
       <w:szCs w:val="28"/>
+      <w:lang w:val="en" w:eastAsia="zh-CN" w:bidi="hi-IN"/>
     </w:rPr>
   </w:style>
   <w:style w:type="paragraph" w:styleId="Heading4">
     <w:name w:val="Heading 4"/>
-    <w:basedOn w:val="Normal1"/>
     <w:next w:val="Normal"/>
     <w:qFormat/>
     <w:pPr>
       <w:keepNext w:val="true"/>
       <w:keepLines/>
+      <w:widowControl w:val="false"/>
       <w:spacing w:lineRule="auto" w:line="240" w:before="280" w:after="80"/>
     </w:pPr>
     <w:rPr>
+      <w:rFonts w:ascii="Arial" w:hAnsi="Arial" w:eastAsia="Arial" w:cs="Arial"/>
       <w:color w:val="666666"/>
+      <w:kern w:val="0"/>
       <w:sz w:val="24"/>
       <w:szCs w:val="24"/>
+      <w:lang w:val="en" w:eastAsia="zh-CN" w:bidi="hi-IN"/>
     </w:rPr>
   </w:style>
   <w:style w:type="paragraph" w:styleId="Heading5">
     <w:name w:val="Heading 5"/>
-    <w:basedOn w:val="Normal1"/>
     <w:next w:val="Normal"/>
     <w:qFormat/>
     <w:pPr>
       <w:keepNext w:val="true"/>
       <w:keepLines/>
+      <w:widowControl w:val="false"/>
       <w:spacing w:lineRule="auto" w:line="240" w:before="240" w:after="80"/>
     </w:pPr>
     <w:rPr>
+      <w:rFonts w:ascii="Arial" w:hAnsi="Arial" w:eastAsia="Arial" w:cs="Arial"/>
       <w:color w:val="666666"/>
+      <w:kern w:val="0"/>
       <w:sz w:val="22"/>
       <w:szCs w:val="22"/>
+      <w:lang w:val="en" w:eastAsia="zh-CN" w:bidi="hi-IN"/>
     </w:rPr>
   </w:style>
   <w:style w:type="paragraph" w:styleId="Heading6">
     <w:name w:val="Heading 6"/>
-    <w:basedOn w:val="Normal1"/>
     <w:next w:val="Normal"/>
     <w:qFormat/>
     <w:pPr>
       <w:keepNext w:val="true"/>
       <w:keepLines/>
+      <w:widowControl w:val="false"/>
       <w:spacing w:lineRule="auto" w:line="240" w:before="240" w:after="80"/>
     </w:pPr>
     <w:rPr>
+      <w:rFonts w:ascii="Arial" w:hAnsi="Arial" w:eastAsia="Arial" w:cs="Arial"/>
       <w:i/>
       <w:color w:val="666666"/>
+      <w:kern w:val="0"/>
       <w:sz w:val="22"/>
       <w:szCs w:val="22"/>
+      <w:lang w:val="en" w:eastAsia="zh-CN" w:bidi="hi-IN"/>
     </w:rPr>
   </w:style>
   <w:style w:type="character" w:styleId="ListLabel1">
@@ -575,7 +592,7 @@
       <w:rFonts w:cs="Lohit Devanagari"/>
     </w:rPr>
   </w:style>
-  <w:style w:type="paragraph" w:styleId="Normal1" w:default="1">
+  <w:style w:type="paragraph" w:styleId="LOnormal" w:default="1">
     <w:name w:val="LO-normal"/>
     <w:qFormat/>
     <w:pPr>
@@ -585,7 +602,7 @@
     </w:pPr>
     <w:rPr>
       <w:rFonts w:ascii="Arial" w:hAnsi="Arial" w:eastAsia="Arial" w:cs="Arial"/>
-      <w:color w:val="auto"/>
+      <w:color w:val="00000A"/>
       <w:kern w:val="0"/>
       <w:sz w:val="22"/>
       <w:szCs w:val="22"/>
@@ -594,7 +611,7 @@
   </w:style>
   <w:style w:type="paragraph" w:styleId="Title">
     <w:name w:val="Title"/>
-    <w:basedOn w:val="Normal1"/>
+    <w:basedOn w:val="LOnormal"/>
     <w:next w:val="Normal"/>
     <w:qFormat/>
     <w:pPr>
@@ -609,7 +626,7 @@
   </w:style>
   <w:style w:type="paragraph" w:styleId="Subtitle">
     <w:name w:val="Subtitle"/>
-    <w:basedOn w:val="Normal1"/>
+    <w:basedOn w:val="LOnormal"/>
     <w:next w:val="Normal"/>
     <w:qFormat/>
     <w:pPr>

</xml_diff>